<commit_message>
Arreglo de Testing Report - Student 1
</commit_message>
<xml_diff>
--- a/reports/Student #1/Testing Report - Student #1.docx
+++ b/reports/Student #1/Testing Report - Student #1.docx
@@ -1403,7 +1403,10 @@
         <w:jc w:val="both"/>
       </w:pPr>
       <w:r>
-        <w:t>A continuación, se evaluará el efecto de pequeñas modificaciones en el código, verificando si los tests automáticos siguen validando adecuadamente el sistema tras la introducción de estos cambios.</w:t>
+        <w:t>A continuación</w:t>
+      </w:r>
+      <w:r>
+        <w:t>, se pondrá especial atención en las pruebas relacionadas con el tiempo de respuesta y el rendimiento del software al emplear índices, así como en la comparación del desempeño en diferentes dispositivos.</w:t>
       </w:r>
     </w:p>
     <w:p>
@@ -1416,7 +1419,7 @@
         <w:jc w:val="both"/>
       </w:pPr>
       <w:r>
-        <w:t>Finalmente, se pondrá especial atención en las pruebas relacionadas con el tiempo de respuesta y el rendimiento del software al emplear índices, así como en la comparación del desempeño en diferentes dispositivos.</w:t>
+        <w:t>Finalmente acabaremos con la conclusión del informe.</w:t>
       </w:r>
     </w:p>
     <w:p>
@@ -1445,7 +1448,30 @@
     <w:p/>
     <w:p/>
     <w:p/>
-    <w:p/>
+    <w:p>
+      <w:pPr>
+        <w:tabs>
+          <w:tab w:val="left" w:pos="2706"/>
+        </w:tabs>
+      </w:pPr>
+      <w:r>
+        <w:tab/>
+      </w:r>
+    </w:p>
+    <w:p>
+      <w:pPr>
+        <w:tabs>
+          <w:tab w:val="left" w:pos="2706"/>
+        </w:tabs>
+      </w:pPr>
+    </w:p>
+    <w:p>
+      <w:pPr>
+        <w:tabs>
+          <w:tab w:val="left" w:pos="2706"/>
+        </w:tabs>
+      </w:pPr>
+    </w:p>
     <w:p/>
     <w:p>
       <w:pPr>
@@ -4422,7 +4448,7 @@
           <v:shape id="_x0000_i1025" type="#_x0000_t75" style="width:425.1pt;height:.6pt" o:ole="">
             <v:imagedata r:id="rId15" o:title=""/>
           </v:shape>
-          <o:OLEObject Type="Embed" ProgID="Unknown" ShapeID="_x0000_i1025" DrawAspect="Content" ObjectID="_1809794616" r:id="rId16"/>
+          <o:OLEObject Type="Embed" ProgID="Unknown" ShapeID="_x0000_i1025" DrawAspect="Content" ObjectID="_1809797452" r:id="rId16"/>
         </w:object>
       </w:r>
     </w:p>

</xml_diff>

<commit_message>
Issues detected by the reviewer have been resolved.
</commit_message>
<xml_diff>
--- a/reports/Student #1/Testing Report - Student #1.docx
+++ b/reports/Student #1/Testing Report - Student #1.docx
@@ -1363,7 +1363,6 @@
       </w:pPr>
       <w:bookmarkStart w:id="0" w:name="_Toc199178298"/>
       <w:r>
-        <w:lastRenderedPageBreak/>
         <w:t>I</w:t>
       </w:r>
       <w:r>
@@ -1480,7 +1479,6 @@
       </w:pPr>
       <w:bookmarkStart w:id="1" w:name="_Toc199178299"/>
       <w:r>
-        <w:lastRenderedPageBreak/>
         <w:t>Pruebas Funcionales</w:t>
       </w:r>
       <w:bookmarkEnd w:id="1"/>
@@ -1837,11 +1835,7 @@
           </w:tcPr>
           <w:p>
             <w:r>
-              <w:t xml:space="preserve">Se aceptan descripciones dentro del límite </w:t>
-            </w:r>
-            <w:r>
-              <w:lastRenderedPageBreak/>
-              <w:t>permitido de caracteres.</w:t>
+              <w:t>Se aceptan descripciones dentro del límite permitido de caracteres.</w:t>
             </w:r>
           </w:p>
         </w:tc>
@@ -1851,12 +1845,7 @@
           </w:tcPr>
           <w:p>
             <w:r>
-              <w:lastRenderedPageBreak/>
-              <w:t xml:space="preserve">Baja – La gestión de límites de caracteres </w:t>
-            </w:r>
-            <w:r>
-              <w:lastRenderedPageBreak/>
-              <w:t>funcionó correctamente.</w:t>
+              <w:t>Baja – La gestión de límites de caracteres funcionó correctamente.</w:t>
             </w:r>
           </w:p>
         </w:tc>
@@ -1871,7 +1860,6 @@
           </w:tcPr>
           <w:p>
             <w:r>
-              <w:lastRenderedPageBreak/>
               <w:t>Crear/Actualizar/Publicar vuelo con todos los campos válidos</w:t>
             </w:r>
           </w:p>
@@ -2287,11 +2275,7 @@
           </w:tcPr>
           <w:p>
             <w:r>
-              <w:t xml:space="preserve">Se prueba la creación de un vuelo con un tag que excede el </w:t>
-            </w:r>
-            <w:r>
-              <w:lastRenderedPageBreak/>
-              <w:t>límite de caracteres.</w:t>
+              <w:t>Se prueba la creación de un vuelo con un tag que excede el límite de caracteres.</w:t>
             </w:r>
           </w:p>
         </w:tc>
@@ -2301,7 +2285,6 @@
           </w:tcPr>
           <w:p>
             <w:r>
-              <w:lastRenderedPageBreak/>
               <w:t>Alta – El sistema identifica el exceso de longitud y lo rechaza.</w:t>
             </w:r>
           </w:p>
@@ -2743,7 +2726,6 @@
           </w:tcPr>
           <w:p>
             <w:r>
-              <w:lastRenderedPageBreak/>
               <w:t>Eliminar vuelo sin el rol adecuado</w:t>
             </w:r>
           </w:p>
@@ -3226,7 +3208,6 @@
           </w:tcPr>
           <w:p>
             <w:r>
-              <w:lastRenderedPageBreak/>
               <w:t>Crear/Actualizar/Publicar tramo con todos los campos válidos</w:t>
             </w:r>
           </w:p>
@@ -3687,7 +3668,6 @@
           </w:tcPr>
           <w:p>
             <w:r>
-              <w:lastRenderedPageBreak/>
               <w:t>Crear tramo con “flightNumber” duplicado</w:t>
             </w:r>
           </w:p>
@@ -4085,11 +4065,7 @@
           </w:tcPr>
           <w:p>
             <w:r>
-              <w:t xml:space="preserve">Se desautoriza la creación de tramo para un </w:t>
-            </w:r>
-            <w:r>
-              <w:lastRenderedPageBreak/>
-              <w:t>vuelo que no existe.</w:t>
+              <w:t>Se desautoriza la creación de tramo para un vuelo que no existe.</w:t>
             </w:r>
           </w:p>
         </w:tc>
@@ -4099,7 +4075,6 @@
           </w:tcPr>
           <w:p>
             <w:r>
-              <w:lastRenderedPageBreak/>
               <w:t>Alta – Evita asignaciones inválidas.</w:t>
             </w:r>
           </w:p>
@@ -4377,7 +4352,7 @@
           <w:noProof/>
         </w:rPr>
         <w:drawing>
-          <wp:inline distT="0" distB="0" distL="0" distR="0" wp14:anchorId="6A9CA062" wp14:editId="102CF05F">
+          <wp:inline distT="0" distB="0" distL="0" distR="0" wp14:anchorId="6A9CA062" wp14:editId="14B7A85A">
             <wp:extent cx="5400040" cy="1240155"/>
             <wp:effectExtent l="0" t="0" r="0" b="0"/>
             <wp:docPr id="499101644" name="Imagen 3" descr="Interfaz de usuario gráfica&#10;&#10;El contenido generado por IA puede ser incorrecto."/>
@@ -4448,7 +4423,7 @@
           <v:shape id="_x0000_i1025" type="#_x0000_t75" style="width:425.1pt;height:.6pt" o:ole="">
             <v:imagedata r:id="rId15" o:title=""/>
           </v:shape>
-          <o:OLEObject Type="Embed" ProgID="Unknown" ShapeID="_x0000_i1025" DrawAspect="Content" ObjectID="_1809797452" r:id="rId16"/>
+          <o:OLEObject Type="Embed" ProgID="Unknown" ShapeID="_x0000_i1025" DrawAspect="Content" ObjectID="_1811776051" r:id="rId16"/>
         </w:object>
       </w:r>
     </w:p>
@@ -4461,7 +4436,6 @@
       </w:pPr>
       <w:bookmarkStart w:id="8" w:name="_Toc199178306"/>
       <w:r>
-        <w:lastRenderedPageBreak/>
         <w:t>Performance Testing</w:t>
       </w:r>
       <w:bookmarkEnd w:id="8"/>
@@ -4763,7 +4737,6 @@
       </w:pPr>
       <w:bookmarkStart w:id="11" w:name="_Toc199178309"/>
       <w:r>
-        <w:lastRenderedPageBreak/>
         <w:t>Con índices</w:t>
       </w:r>
       <w:bookmarkEnd w:id="11"/>
@@ -8777,7 +8750,6 @@
       </w:pPr>
       <w:bookmarkStart w:id="12" w:name="_Toc199178310"/>
       <w:r>
-        <w:lastRenderedPageBreak/>
         <w:t>PC B</w:t>
       </w:r>
       <w:bookmarkEnd w:id="12"/>
@@ -10773,7 +10745,6 @@
       </w:pPr>
       <w:bookmarkStart w:id="14" w:name="_Toc199178312"/>
       <w:r>
-        <w:lastRenderedPageBreak/>
         <w:t>Conclusiones</w:t>
       </w:r>
       <w:bookmarkEnd w:id="14"/>
@@ -10852,6 +10823,7 @@
         <w:docPartUnique/>
       </w:docPartObj>
     </w:sdtPr>
+    <w:sdtEndPr/>
     <w:sdtContent>
       <w:p>
         <w:pPr>
@@ -12608,15 +12580,18 @@
 </file>
 
 <file path=customXml/item1.xml><?xml version="1.0" encoding="utf-8"?>
-<?mso-contentType ?>
-<FormTemplates xmlns="http://schemas.microsoft.com/sharepoint/v3/contenttype/forms">
-  <Display>DocumentLibraryForm</Display>
-  <Edit>DocumentLibraryForm</Edit>
-  <New>DocumentLibraryForm</New>
-</FormTemplates>
+<p:properties xmlns:p="http://schemas.microsoft.com/office/2006/metadata/properties" xmlns:xsi="http://www.w3.org/2001/XMLSchema-instance" xmlns:pc="http://schemas.microsoft.com/office/infopath/2007/PartnerControls">
+  <documentManagement>
+    <_activity xmlns="0528dece-4688-44da-beb0-aab8d70e3c0e" xsi:nil="true"/>
+  </documentManagement>
+</p:properties>
 </file>
 
 <file path=customXml/item2.xml><?xml version="1.0" encoding="utf-8"?>
+<b:Sources xmlns:b="http://schemas.openxmlformats.org/officeDocument/2006/bibliography" xmlns="http://schemas.openxmlformats.org/officeDocument/2006/bibliography" SelectedStyle="\APASixthEditionOfficeOnline.xsl" StyleName="APA" Version="6"/>
+</file>
+
+<file path=customXml/item3.xml><?xml version="1.0" encoding="utf-8"?>
 <ct:contentTypeSchema xmlns:ct="http://schemas.microsoft.com/office/2006/metadata/contentType" xmlns:ma="http://schemas.microsoft.com/office/2006/metadata/properties/metaAttributes" ct:_="" ma:_="" ma:contentTypeName="Documento" ma:contentTypeID="0x0101008B89231E8CDAB247BB1522114EC3ADA9" ma:contentTypeVersion="9" ma:contentTypeDescription="Crear nuevo documento." ma:contentTypeScope="" ma:versionID="4b15822e48cae162c3f2c70b81e3b2ce">
   <xsd:schema xmlns:xsd="http://www.w3.org/2001/XMLSchema" xmlns:xs="http://www.w3.org/2001/XMLSchema" xmlns:p="http://schemas.microsoft.com/office/2006/metadata/properties" xmlns:ns3="0528dece-4688-44da-beb0-aab8d70e3c0e" xmlns:ns4="96694871-b941-4380-8d32-ca409250130e" targetNamespace="http://schemas.microsoft.com/office/2006/metadata/properties" ma:root="true" ma:fieldsID="aa008be65df7f5eb1ab5bfec63473f13" ns3:_="" ns4:_="">
     <xsd:import namespace="0528dece-4688-44da-beb0-aab8d70e3c0e"/>
@@ -12811,27 +12786,34 @@
 </ct:contentTypeSchema>
 </file>
 
-<file path=customXml/item3.xml><?xml version="1.0" encoding="utf-8"?>
-<b:Sources xmlns:b="http://schemas.openxmlformats.org/officeDocument/2006/bibliography" xmlns="http://schemas.openxmlformats.org/officeDocument/2006/bibliography" SelectedStyle="\APASixthEditionOfficeOnline.xsl" StyleName="APA" Version="6"/>
-</file>
-
 <file path=customXml/item4.xml><?xml version="1.0" encoding="utf-8"?>
-<p:properties xmlns:p="http://schemas.microsoft.com/office/2006/metadata/properties" xmlns:xsi="http://www.w3.org/2001/XMLSchema-instance" xmlns:pc="http://schemas.microsoft.com/office/infopath/2007/PartnerControls">
-  <documentManagement>
-    <_activity xmlns="0528dece-4688-44da-beb0-aab8d70e3c0e" xsi:nil="true"/>
-  </documentManagement>
-</p:properties>
+<?mso-contentType ?>
+<FormTemplates xmlns="http://schemas.microsoft.com/sharepoint/v3/contenttype/forms">
+  <Display>DocumentLibraryForm</Display>
+  <Edit>DocumentLibraryForm</Edit>
+  <New>DocumentLibraryForm</New>
+</FormTemplates>
 </file>
 
 <file path=customXml/itemProps1.xml><?xml version="1.0" encoding="utf-8"?>
-<ds:datastoreItem xmlns:ds="http://schemas.openxmlformats.org/officeDocument/2006/customXml" ds:itemID="{19F3002D-A398-4538-B29D-0FCDAF4A135D}">
+<ds:datastoreItem xmlns:ds="http://schemas.openxmlformats.org/officeDocument/2006/customXml" ds:itemID="{12BB9285-88F4-46E1-BEBB-DC4E28045325}">
   <ds:schemaRefs>
-    <ds:schemaRef ds:uri="http://schemas.microsoft.com/sharepoint/v3/contenttype/forms"/>
+    <ds:schemaRef ds:uri="http://schemas.microsoft.com/office/2006/metadata/properties"/>
+    <ds:schemaRef ds:uri="http://schemas.microsoft.com/office/infopath/2007/PartnerControls"/>
+    <ds:schemaRef ds:uri="0528dece-4688-44da-beb0-aab8d70e3c0e"/>
   </ds:schemaRefs>
 </ds:datastoreItem>
 </file>
 
 <file path=customXml/itemProps2.xml><?xml version="1.0" encoding="utf-8"?>
+<ds:datastoreItem xmlns:ds="http://schemas.openxmlformats.org/officeDocument/2006/customXml" ds:itemID="{1C5ABC62-EB87-4B00-BB1A-44FB2900E008}">
+  <ds:schemaRefs>
+    <ds:schemaRef ds:uri="http://schemas.openxmlformats.org/officeDocument/2006/bibliography"/>
+  </ds:schemaRefs>
+</ds:datastoreItem>
+</file>
+
+<file path=customXml/itemProps3.xml><?xml version="1.0" encoding="utf-8"?>
 <ds:datastoreItem xmlns:ds="http://schemas.openxmlformats.org/officeDocument/2006/customXml" ds:itemID="{682621B6-666A-44AA-9536-DCFA694916DD}">
   <ds:schemaRefs>
     <ds:schemaRef ds:uri="http://schemas.microsoft.com/office/2006/metadata/contentType"/>
@@ -12850,20 +12832,10 @@
 </ds:datastoreItem>
 </file>
 
-<file path=customXml/itemProps3.xml><?xml version="1.0" encoding="utf-8"?>
-<ds:datastoreItem xmlns:ds="http://schemas.openxmlformats.org/officeDocument/2006/customXml" ds:itemID="{1C5ABC62-EB87-4B00-BB1A-44FB2900E008}">
+<file path=customXml/itemProps4.xml><?xml version="1.0" encoding="utf-8"?>
+<ds:datastoreItem xmlns:ds="http://schemas.openxmlformats.org/officeDocument/2006/customXml" ds:itemID="{19F3002D-A398-4538-B29D-0FCDAF4A135D}">
   <ds:schemaRefs>
-    <ds:schemaRef ds:uri="http://schemas.openxmlformats.org/officeDocument/2006/bibliography"/>
-  </ds:schemaRefs>
-</ds:datastoreItem>
-</file>
-
-<file path=customXml/itemProps4.xml><?xml version="1.0" encoding="utf-8"?>
-<ds:datastoreItem xmlns:ds="http://schemas.openxmlformats.org/officeDocument/2006/customXml" ds:itemID="{12BB9285-88F4-46E1-BEBB-DC4E28045325}">
-  <ds:schemaRefs>
-    <ds:schemaRef ds:uri="http://schemas.microsoft.com/office/2006/metadata/properties"/>
-    <ds:schemaRef ds:uri="http://schemas.microsoft.com/office/infopath/2007/PartnerControls"/>
-    <ds:schemaRef ds:uri="0528dece-4688-44da-beb0-aab8d70e3c0e"/>
+    <ds:schemaRef ds:uri="http://schemas.microsoft.com/sharepoint/v3/contenttype/forms"/>
   </ds:schemaRefs>
 </ds:datastoreItem>
 </file>
</xml_diff>